<commit_message>
added eq-partition test for thread.java
</commit_message>
<xml_diff>
--- a/documents/eq-partition.docx
+++ b/documents/eq-partition.docx
@@ -19220,7 +19220,7 @@
           <w:sz w:val="20"/>
           <w:szCs w:val="20"/>
         </w:rPr>
-        <w:t xml:space="preserve">Minor methods that calls other </w:t>
+        <w:t xml:space="preserve">Minor method that calls other </w:t>
       </w:r>
       <w:proofErr w:type="spellStart"/>
       <w:r>
@@ -19305,7 +19305,130 @@
           <w:sz w:val="20"/>
           <w:szCs w:val="20"/>
         </w:rPr>
-        <w:t xml:space="preserve">Private methods that calls </w:t>
+        <w:t xml:space="preserve">Private method that calls </w:t>
+      </w:r>
+      <w:r>
+        <w:rPr>
+          <w:sz w:val="20"/>
+          <w:szCs w:val="20"/>
+        </w:rPr>
+        <w:t>thread in Thread.java which is tested</w:t>
+      </w:r>
+    </w:p>
+    <w:p>
+      <w:pPr>
+        <w:rPr>
+          <w:sz w:val="20"/>
+          <w:szCs w:val="20"/>
+        </w:rPr>
+      </w:pPr>
+    </w:p>
+    <w:p>
+      <w:pPr>
+        <w:rPr>
+          <w:sz w:val="20"/>
+          <w:szCs w:val="20"/>
+        </w:rPr>
+      </w:pPr>
+      <w:r>
+        <w:rPr>
+          <w:sz w:val="20"/>
+          <w:szCs w:val="20"/>
+        </w:rPr>
+        <w:t>/auth endpoint</w:t>
+      </w:r>
+    </w:p>
+    <w:p>
+      <w:pPr>
+        <w:rPr>
+          <w:sz w:val="20"/>
+          <w:szCs w:val="20"/>
+        </w:rPr>
+      </w:pPr>
+      <w:r>
+        <w:rPr>
+          <w:sz w:val="20"/>
+          <w:szCs w:val="20"/>
+        </w:rPr>
+        <w:t>Equivalence classes:</w:t>
+      </w:r>
+    </w:p>
+    <w:p>
+      <w:pPr>
+        <w:pStyle w:val="ListParagraph"/>
+        <w:numPr>
+          <w:ilvl w:val="0"/>
+          <w:numId w:val="42"/>
+        </w:numPr>
+        <w:rPr>
+          <w:sz w:val="20"/>
+          <w:szCs w:val="20"/>
+        </w:rPr>
+      </w:pPr>
+      <w:proofErr w:type="spellStart"/>
+      <w:r>
+        <w:rPr>
+          <w:sz w:val="20"/>
+          <w:szCs w:val="20"/>
+        </w:rPr>
+        <w:t>SessionId</w:t>
+      </w:r>
+      <w:proofErr w:type="spellEnd"/>
+      <w:r>
+        <w:rPr>
+          <w:sz w:val="20"/>
+          <w:szCs w:val="20"/>
+        </w:rPr>
+        <w:t xml:space="preserve"> in database</w:t>
+      </w:r>
+    </w:p>
+    <w:p>
+      <w:pPr>
+        <w:pStyle w:val="ListParagraph"/>
+        <w:numPr>
+          <w:ilvl w:val="0"/>
+          <w:numId w:val="42"/>
+        </w:numPr>
+        <w:rPr>
+          <w:sz w:val="20"/>
+          <w:szCs w:val="20"/>
+        </w:rPr>
+      </w:pPr>
+      <w:proofErr w:type="spellStart"/>
+      <w:r>
+        <w:rPr>
+          <w:sz w:val="20"/>
+          <w:szCs w:val="20"/>
+        </w:rPr>
+        <w:t>SessionId</w:t>
+      </w:r>
+      <w:proofErr w:type="spellEnd"/>
+      <w:r>
+        <w:rPr>
+          <w:sz w:val="20"/>
+          <w:szCs w:val="20"/>
+        </w:rPr>
+        <w:t xml:space="preserve"> not in database</w:t>
+      </w:r>
+    </w:p>
+    <w:p>
+      <w:pPr>
+        <w:pStyle w:val="ListParagraph"/>
+        <w:numPr>
+          <w:ilvl w:val="0"/>
+          <w:numId w:val="1"/>
+        </w:numPr>
+        <w:rPr>
+          <w:sz w:val="20"/>
+          <w:szCs w:val="20"/>
+        </w:rPr>
+      </w:pPr>
+      <w:r>
+        <w:rPr>
+          <w:sz w:val="20"/>
+          <w:szCs w:val="20"/>
+        </w:rPr>
+        <w:t xml:space="preserve">[Valid][1] </w:t>
       </w:r>
       <w:proofErr w:type="spellStart"/>
       <w:proofErr w:type="gramStart"/>
@@ -19314,7 +19437,14 @@
           <w:sz w:val="20"/>
           <w:szCs w:val="20"/>
         </w:rPr>
-        <w:t>refreshChatList</w:t>
+        <w:t>a</w:t>
+      </w:r>
+      <w:r>
+        <w:rPr>
+          <w:sz w:val="20"/>
+          <w:szCs w:val="20"/>
+        </w:rPr>
+        <w:t>uthTest</w:t>
       </w:r>
       <w:proofErr w:type="spellEnd"/>
       <w:r>
@@ -19330,110 +19460,7 @@
           <w:sz w:val="20"/>
           <w:szCs w:val="20"/>
         </w:rPr>
-        <w:t>) in ChatList.</w:t>
-      </w:r>
-      <w:r>
-        <w:rPr>
-          <w:sz w:val="20"/>
-          <w:szCs w:val="20"/>
-        </w:rPr>
-        <w:t>java</w:t>
-      </w:r>
-    </w:p>
-    <w:p>
-      <w:pPr>
-        <w:rPr>
-          <w:sz w:val="20"/>
-          <w:szCs w:val="20"/>
-        </w:rPr>
-      </w:pPr>
-    </w:p>
-    <w:p>
-      <w:pPr>
-        <w:rPr>
-          <w:sz w:val="20"/>
-          <w:szCs w:val="20"/>
-        </w:rPr>
-      </w:pPr>
-      <w:r>
-        <w:rPr>
-          <w:sz w:val="20"/>
-          <w:szCs w:val="20"/>
-        </w:rPr>
-        <w:t>/auth endpoint</w:t>
-      </w:r>
-    </w:p>
-    <w:p>
-      <w:pPr>
-        <w:rPr>
-          <w:sz w:val="20"/>
-          <w:szCs w:val="20"/>
-        </w:rPr>
-      </w:pPr>
-      <w:r>
-        <w:rPr>
-          <w:sz w:val="20"/>
-          <w:szCs w:val="20"/>
-        </w:rPr>
-        <w:t>Equivalence classes:</w:t>
-      </w:r>
-    </w:p>
-    <w:p>
-      <w:pPr>
-        <w:pStyle w:val="ListParagraph"/>
-        <w:numPr>
-          <w:ilvl w:val="0"/>
-          <w:numId w:val="42"/>
-        </w:numPr>
-        <w:rPr>
-          <w:sz w:val="20"/>
-          <w:szCs w:val="20"/>
-        </w:rPr>
-      </w:pPr>
-      <w:proofErr w:type="spellStart"/>
-      <w:r>
-        <w:rPr>
-          <w:sz w:val="20"/>
-          <w:szCs w:val="20"/>
-        </w:rPr>
-        <w:t>SessionId</w:t>
-      </w:r>
-      <w:proofErr w:type="spellEnd"/>
-      <w:r>
-        <w:rPr>
-          <w:sz w:val="20"/>
-          <w:szCs w:val="20"/>
-        </w:rPr>
-        <w:t xml:space="preserve"> in database</w:t>
-      </w:r>
-    </w:p>
-    <w:p>
-      <w:pPr>
-        <w:pStyle w:val="ListParagraph"/>
-        <w:numPr>
-          <w:ilvl w:val="0"/>
-          <w:numId w:val="42"/>
-        </w:numPr>
-        <w:rPr>
-          <w:sz w:val="20"/>
-          <w:szCs w:val="20"/>
-        </w:rPr>
-      </w:pPr>
-      <w:proofErr w:type="spellStart"/>
-      <w:r>
-        <w:rPr>
-          <w:sz w:val="20"/>
-          <w:szCs w:val="20"/>
-        </w:rPr>
-        <w:t>SessionId</w:t>
-      </w:r>
-      <w:proofErr w:type="spellEnd"/>
-      <w:r>
-        <w:rPr>
-          <w:sz w:val="20"/>
-          <w:szCs w:val="20"/>
-        </w:rPr>
-        <w:t xml:space="preserve"> not in database</w:t>
+        <w:t>)</w:t>
       </w:r>
     </w:p>
     <w:p>
@@ -19453,7 +19480,21 @@
           <w:sz w:val="20"/>
           <w:szCs w:val="20"/>
         </w:rPr>
-        <w:t xml:space="preserve">[Valid][1] </w:t>
+        <w:t>[Invalid][</w:t>
+      </w:r>
+      <w:r>
+        <w:rPr>
+          <w:sz w:val="20"/>
+          <w:szCs w:val="20"/>
+        </w:rPr>
+        <w:t>2</w:t>
+      </w:r>
+      <w:r>
+        <w:rPr>
+          <w:sz w:val="20"/>
+          <w:szCs w:val="20"/>
+        </w:rPr>
+        <w:t xml:space="preserve">] </w:t>
       </w:r>
       <w:proofErr w:type="spellStart"/>
       <w:proofErr w:type="gramStart"/>
@@ -19469,7 +19510,7 @@
           <w:sz w:val="20"/>
           <w:szCs w:val="20"/>
         </w:rPr>
-        <w:t>uthTest</w:t>
+        <w:t>uthTestNoSessionId</w:t>
       </w:r>
       <w:proofErr w:type="spellEnd"/>
       <w:r>
@@ -19490,6 +19531,143 @@
     </w:p>
     <w:p>
       <w:pPr>
+        <w:rPr>
+          <w:sz w:val="20"/>
+          <w:szCs w:val="20"/>
+        </w:rPr>
+      </w:pPr>
+      <w:r>
+        <w:rPr>
+          <w:sz w:val="20"/>
+          <w:szCs w:val="20"/>
+        </w:rPr>
+        <w:t>/</w:t>
+      </w:r>
+      <w:proofErr w:type="spellStart"/>
+      <w:r>
+        <w:rPr>
+          <w:sz w:val="20"/>
+          <w:szCs w:val="20"/>
+        </w:rPr>
+        <w:t>process_auth</w:t>
+      </w:r>
+      <w:proofErr w:type="spellEnd"/>
+    </w:p>
+    <w:p>
+      <w:pPr>
+        <w:rPr>
+          <w:sz w:val="20"/>
+          <w:szCs w:val="20"/>
+        </w:rPr>
+      </w:pPr>
+      <w:r>
+        <w:rPr>
+          <w:sz w:val="20"/>
+          <w:szCs w:val="20"/>
+        </w:rPr>
+        <w:t>Equivalence classes:</w:t>
+      </w:r>
+    </w:p>
+    <w:p>
+      <w:pPr>
+        <w:pStyle w:val="ListParagraph"/>
+        <w:numPr>
+          <w:ilvl w:val="0"/>
+          <w:numId w:val="43"/>
+        </w:numPr>
+        <w:rPr>
+          <w:sz w:val="20"/>
+          <w:szCs w:val="20"/>
+        </w:rPr>
+      </w:pPr>
+      <w:r>
+        <w:rPr>
+          <w:sz w:val="20"/>
+          <w:szCs w:val="20"/>
+        </w:rPr>
+        <w:t>Path contains code</w:t>
+      </w:r>
+    </w:p>
+    <w:p>
+      <w:pPr>
+        <w:pStyle w:val="ListParagraph"/>
+        <w:numPr>
+          <w:ilvl w:val="0"/>
+          <w:numId w:val="43"/>
+        </w:numPr>
+        <w:rPr>
+          <w:sz w:val="20"/>
+          <w:szCs w:val="20"/>
+        </w:rPr>
+      </w:pPr>
+      <w:r>
+        <w:rPr>
+          <w:sz w:val="20"/>
+          <w:szCs w:val="20"/>
+        </w:rPr>
+        <w:t>Path does not contain code</w:t>
+      </w:r>
+    </w:p>
+    <w:p>
+      <w:pPr>
+        <w:pStyle w:val="ListParagraph"/>
+        <w:numPr>
+          <w:ilvl w:val="0"/>
+          <w:numId w:val="43"/>
+        </w:numPr>
+        <w:rPr>
+          <w:sz w:val="20"/>
+          <w:szCs w:val="20"/>
+        </w:rPr>
+      </w:pPr>
+      <w:proofErr w:type="spellStart"/>
+      <w:r>
+        <w:rPr>
+          <w:sz w:val="20"/>
+          <w:szCs w:val="20"/>
+        </w:rPr>
+        <w:t>SessionId</w:t>
+      </w:r>
+      <w:proofErr w:type="spellEnd"/>
+      <w:r>
+        <w:rPr>
+          <w:sz w:val="20"/>
+          <w:szCs w:val="20"/>
+        </w:rPr>
+        <w:t xml:space="preserve"> in database</w:t>
+      </w:r>
+    </w:p>
+    <w:p>
+      <w:pPr>
+        <w:pStyle w:val="ListParagraph"/>
+        <w:numPr>
+          <w:ilvl w:val="0"/>
+          <w:numId w:val="43"/>
+        </w:numPr>
+        <w:rPr>
+          <w:sz w:val="20"/>
+          <w:szCs w:val="20"/>
+        </w:rPr>
+      </w:pPr>
+      <w:proofErr w:type="spellStart"/>
+      <w:r>
+        <w:rPr>
+          <w:sz w:val="20"/>
+          <w:szCs w:val="20"/>
+        </w:rPr>
+        <w:t>SessionId</w:t>
+      </w:r>
+      <w:proofErr w:type="spellEnd"/>
+      <w:r>
+        <w:rPr>
+          <w:sz w:val="20"/>
+          <w:szCs w:val="20"/>
+        </w:rPr>
+        <w:t xml:space="preserve"> not in database</w:t>
+      </w:r>
+    </w:p>
+    <w:p>
+      <w:pPr>
         <w:pStyle w:val="ListParagraph"/>
         <w:numPr>
           <w:ilvl w:val="0"/>
@@ -19505,21 +19683,59 @@
           <w:sz w:val="20"/>
           <w:szCs w:val="20"/>
         </w:rPr>
-        <w:t>[Invalid][</w:t>
-      </w:r>
-      <w:r>
-        <w:rPr>
-          <w:sz w:val="20"/>
-          <w:szCs w:val="20"/>
-        </w:rPr>
-        <w:t>2</w:t>
-      </w:r>
-      <w:r>
-        <w:rPr>
-          <w:sz w:val="20"/>
-          <w:szCs w:val="20"/>
-        </w:rPr>
-        <w:t xml:space="preserve">] </w:t>
+        <w:t>[Valid</w:t>
+      </w:r>
+      <w:proofErr w:type="gramStart"/>
+      <w:r>
+        <w:rPr>
+          <w:sz w:val="20"/>
+          <w:szCs w:val="20"/>
+        </w:rPr>
+        <w:t>][</w:t>
+      </w:r>
+      <w:proofErr w:type="gramEnd"/>
+      <w:r>
+        <w:rPr>
+          <w:sz w:val="20"/>
+          <w:szCs w:val="20"/>
+        </w:rPr>
+        <w:t xml:space="preserve">1, 3] </w:t>
+      </w:r>
+      <w:proofErr w:type="spellStart"/>
+      <w:r>
+        <w:rPr>
+          <w:sz w:val="20"/>
+          <w:szCs w:val="20"/>
+        </w:rPr>
+        <w:t>processAuthTest</w:t>
+      </w:r>
+      <w:proofErr w:type="spellEnd"/>
+      <w:r>
+        <w:rPr>
+          <w:sz w:val="20"/>
+          <w:szCs w:val="20"/>
+        </w:rPr>
+        <w:t>()</w:t>
+      </w:r>
+    </w:p>
+    <w:p>
+      <w:pPr>
+        <w:pStyle w:val="ListParagraph"/>
+        <w:numPr>
+          <w:ilvl w:val="0"/>
+          <w:numId w:val="1"/>
+        </w:numPr>
+        <w:rPr>
+          <w:sz w:val="20"/>
+          <w:szCs w:val="20"/>
+        </w:rPr>
+      </w:pPr>
+      <w:r>
+        <w:rPr>
+          <w:sz w:val="20"/>
+          <w:szCs w:val="20"/>
+        </w:rPr>
+        <w:t xml:space="preserve">[Invalid][2] </w:t>
       </w:r>
       <w:proofErr w:type="spellStart"/>
       <w:proofErr w:type="gramStart"/>
@@ -19528,14 +19744,7 @@
           <w:sz w:val="20"/>
           <w:szCs w:val="20"/>
         </w:rPr>
-        <w:t>a</w:t>
-      </w:r>
-      <w:r>
-        <w:rPr>
-          <w:sz w:val="20"/>
-          <w:szCs w:val="20"/>
-        </w:rPr>
-        <w:t>uthTestNoSessionId</w:t>
+        <w:t>processAuthTestNoCode</w:t>
       </w:r>
       <w:proofErr w:type="spellEnd"/>
       <w:r>
@@ -19556,143 +19765,6 @@
     </w:p>
     <w:p>
       <w:pPr>
-        <w:rPr>
-          <w:sz w:val="20"/>
-          <w:szCs w:val="20"/>
-        </w:rPr>
-      </w:pPr>
-      <w:r>
-        <w:rPr>
-          <w:sz w:val="20"/>
-          <w:szCs w:val="20"/>
-        </w:rPr>
-        <w:t>/</w:t>
-      </w:r>
-      <w:proofErr w:type="spellStart"/>
-      <w:r>
-        <w:rPr>
-          <w:sz w:val="20"/>
-          <w:szCs w:val="20"/>
-        </w:rPr>
-        <w:t>process_auth</w:t>
-      </w:r>
-      <w:proofErr w:type="spellEnd"/>
-    </w:p>
-    <w:p>
-      <w:pPr>
-        <w:rPr>
-          <w:sz w:val="20"/>
-          <w:szCs w:val="20"/>
-        </w:rPr>
-      </w:pPr>
-      <w:r>
-        <w:rPr>
-          <w:sz w:val="20"/>
-          <w:szCs w:val="20"/>
-        </w:rPr>
-        <w:t>Equivalence classes:</w:t>
-      </w:r>
-    </w:p>
-    <w:p>
-      <w:pPr>
-        <w:pStyle w:val="ListParagraph"/>
-        <w:numPr>
-          <w:ilvl w:val="0"/>
-          <w:numId w:val="43"/>
-        </w:numPr>
-        <w:rPr>
-          <w:sz w:val="20"/>
-          <w:szCs w:val="20"/>
-        </w:rPr>
-      </w:pPr>
-      <w:r>
-        <w:rPr>
-          <w:sz w:val="20"/>
-          <w:szCs w:val="20"/>
-        </w:rPr>
-        <w:t>Path contains code</w:t>
-      </w:r>
-    </w:p>
-    <w:p>
-      <w:pPr>
-        <w:pStyle w:val="ListParagraph"/>
-        <w:numPr>
-          <w:ilvl w:val="0"/>
-          <w:numId w:val="43"/>
-        </w:numPr>
-        <w:rPr>
-          <w:sz w:val="20"/>
-          <w:szCs w:val="20"/>
-        </w:rPr>
-      </w:pPr>
-      <w:r>
-        <w:rPr>
-          <w:sz w:val="20"/>
-          <w:szCs w:val="20"/>
-        </w:rPr>
-        <w:t>Path does not contain code</w:t>
-      </w:r>
-    </w:p>
-    <w:p>
-      <w:pPr>
-        <w:pStyle w:val="ListParagraph"/>
-        <w:numPr>
-          <w:ilvl w:val="0"/>
-          <w:numId w:val="43"/>
-        </w:numPr>
-        <w:rPr>
-          <w:sz w:val="20"/>
-          <w:szCs w:val="20"/>
-        </w:rPr>
-      </w:pPr>
-      <w:proofErr w:type="spellStart"/>
-      <w:r>
-        <w:rPr>
-          <w:sz w:val="20"/>
-          <w:szCs w:val="20"/>
-        </w:rPr>
-        <w:t>SessionId</w:t>
-      </w:r>
-      <w:proofErr w:type="spellEnd"/>
-      <w:r>
-        <w:rPr>
-          <w:sz w:val="20"/>
-          <w:szCs w:val="20"/>
-        </w:rPr>
-        <w:t xml:space="preserve"> in database</w:t>
-      </w:r>
-    </w:p>
-    <w:p>
-      <w:pPr>
-        <w:pStyle w:val="ListParagraph"/>
-        <w:numPr>
-          <w:ilvl w:val="0"/>
-          <w:numId w:val="43"/>
-        </w:numPr>
-        <w:rPr>
-          <w:sz w:val="20"/>
-          <w:szCs w:val="20"/>
-        </w:rPr>
-      </w:pPr>
-      <w:proofErr w:type="spellStart"/>
-      <w:r>
-        <w:rPr>
-          <w:sz w:val="20"/>
-          <w:szCs w:val="20"/>
-        </w:rPr>
-        <w:t>SessionId</w:t>
-      </w:r>
-      <w:proofErr w:type="spellEnd"/>
-      <w:r>
-        <w:rPr>
-          <w:sz w:val="20"/>
-          <w:szCs w:val="20"/>
-        </w:rPr>
-        <w:t xml:space="preserve"> not in database</w:t>
-      </w:r>
-    </w:p>
-    <w:p>
-      <w:pPr>
         <w:pStyle w:val="ListParagraph"/>
         <w:numPr>
           <w:ilvl w:val="0"/>
@@ -19708,59 +19780,21 @@
           <w:sz w:val="20"/>
           <w:szCs w:val="20"/>
         </w:rPr>
-        <w:t>[Valid</w:t>
-      </w:r>
-      <w:proofErr w:type="gramStart"/>
-      <w:r>
-        <w:rPr>
-          <w:sz w:val="20"/>
-          <w:szCs w:val="20"/>
-        </w:rPr>
-        <w:t>][</w:t>
-      </w:r>
-      <w:proofErr w:type="gramEnd"/>
-      <w:r>
-        <w:rPr>
-          <w:sz w:val="20"/>
-          <w:szCs w:val="20"/>
-        </w:rPr>
-        <w:t xml:space="preserve">1, 3] </w:t>
-      </w:r>
-      <w:proofErr w:type="spellStart"/>
-      <w:r>
-        <w:rPr>
-          <w:sz w:val="20"/>
-          <w:szCs w:val="20"/>
-        </w:rPr>
-        <w:t>processAuthTest</w:t>
-      </w:r>
-      <w:proofErr w:type="spellEnd"/>
-      <w:r>
-        <w:rPr>
-          <w:sz w:val="20"/>
-          <w:szCs w:val="20"/>
-        </w:rPr>
-        <w:t>()</w:t>
-      </w:r>
-    </w:p>
-    <w:p>
-      <w:pPr>
-        <w:pStyle w:val="ListParagraph"/>
-        <w:numPr>
-          <w:ilvl w:val="0"/>
-          <w:numId w:val="1"/>
-        </w:numPr>
-        <w:rPr>
-          <w:sz w:val="20"/>
-          <w:szCs w:val="20"/>
-        </w:rPr>
-      </w:pPr>
-      <w:r>
-        <w:rPr>
-          <w:sz w:val="20"/>
-          <w:szCs w:val="20"/>
-        </w:rPr>
-        <w:t xml:space="preserve">[Invalid][2] </w:t>
+        <w:t>[Invalid][</w:t>
+      </w:r>
+      <w:r>
+        <w:rPr>
+          <w:sz w:val="20"/>
+          <w:szCs w:val="20"/>
+        </w:rPr>
+        <w:t>4</w:t>
+      </w:r>
+      <w:r>
+        <w:rPr>
+          <w:sz w:val="20"/>
+          <w:szCs w:val="20"/>
+        </w:rPr>
+        <w:t xml:space="preserve">] </w:t>
       </w:r>
       <w:proofErr w:type="spellStart"/>
       <w:proofErr w:type="gramStart"/>
@@ -19769,7 +19803,7 @@
           <w:sz w:val="20"/>
           <w:szCs w:val="20"/>
         </w:rPr>
-        <w:t>processAuthTestNoCode</w:t>
+        <w:t>processAuthTestNoSessionId</w:t>
       </w:r>
       <w:proofErr w:type="spellEnd"/>
       <w:r>
@@ -19790,6 +19824,28 @@
     </w:p>
     <w:p>
       <w:pPr>
+        <w:rPr>
+          <w:sz w:val="20"/>
+          <w:szCs w:val="20"/>
+        </w:rPr>
+      </w:pPr>
+      <w:r>
+        <w:rPr>
+          <w:sz w:val="20"/>
+          <w:szCs w:val="20"/>
+        </w:rPr>
+        <w:t xml:space="preserve">[skip] </w:t>
+      </w:r>
+      <w:r>
+        <w:rPr>
+          <w:sz w:val="20"/>
+          <w:szCs w:val="20"/>
+        </w:rPr>
+        <w:t>/</w:t>
+      </w:r>
+    </w:p>
+    <w:p>
+      <w:pPr>
         <w:pStyle w:val="ListParagraph"/>
         <w:numPr>
           <w:ilvl w:val="0"/>
@@ -19805,21 +19861,133 @@
           <w:sz w:val="20"/>
           <w:szCs w:val="20"/>
         </w:rPr>
-        <w:t>[Invalid][</w:t>
-      </w:r>
-      <w:r>
-        <w:rPr>
-          <w:sz w:val="20"/>
-          <w:szCs w:val="20"/>
-        </w:rPr>
-        <w:t>4</w:t>
-      </w:r>
-      <w:r>
-        <w:rPr>
-          <w:sz w:val="20"/>
-          <w:szCs w:val="20"/>
-        </w:rPr>
-        <w:t xml:space="preserve">] </w:t>
+        <w:t>Endpoint handle redirection</w:t>
+      </w:r>
+    </w:p>
+    <w:p>
+      <w:pPr>
+        <w:rPr>
+          <w:sz w:val="20"/>
+          <w:szCs w:val="20"/>
+        </w:rPr>
+      </w:pPr>
+      <w:r>
+        <w:rPr>
+          <w:sz w:val="20"/>
+          <w:szCs w:val="20"/>
+        </w:rPr>
+        <w:t xml:space="preserve">[skip] </w:t>
+      </w:r>
+      <w:r>
+        <w:rPr>
+          <w:sz w:val="20"/>
+          <w:szCs w:val="20"/>
+        </w:rPr>
+        <w:t>/home</w:t>
+      </w:r>
+    </w:p>
+    <w:p>
+      <w:pPr>
+        <w:pStyle w:val="ListParagraph"/>
+        <w:numPr>
+          <w:ilvl w:val="0"/>
+          <w:numId w:val="1"/>
+        </w:numPr>
+        <w:rPr>
+          <w:sz w:val="20"/>
+          <w:szCs w:val="20"/>
+        </w:rPr>
+      </w:pPr>
+      <w:r>
+        <w:rPr>
+          <w:sz w:val="20"/>
+          <w:szCs w:val="20"/>
+        </w:rPr>
+        <w:t>Endpoint handle redirection</w:t>
+      </w:r>
+    </w:p>
+    <w:p>
+      <w:pPr>
+        <w:rPr>
+          <w:sz w:val="20"/>
+          <w:szCs w:val="20"/>
+        </w:rPr>
+      </w:pPr>
+      <w:r>
+        <w:rPr>
+          <w:sz w:val="20"/>
+          <w:szCs w:val="20"/>
+        </w:rPr>
+        <w:t xml:space="preserve">[skip] </w:t>
+      </w:r>
+      <w:r>
+        <w:rPr>
+          <w:sz w:val="20"/>
+          <w:szCs w:val="20"/>
+        </w:rPr>
+        <w:t>/lobby</w:t>
+      </w:r>
+    </w:p>
+    <w:p>
+      <w:pPr>
+        <w:pStyle w:val="ListParagraph"/>
+        <w:numPr>
+          <w:ilvl w:val="0"/>
+          <w:numId w:val="1"/>
+        </w:numPr>
+        <w:rPr>
+          <w:sz w:val="20"/>
+          <w:szCs w:val="20"/>
+        </w:rPr>
+      </w:pPr>
+      <w:r>
+        <w:rPr>
+          <w:sz w:val="20"/>
+          <w:szCs w:val="20"/>
+        </w:rPr>
+        <w:t>Endpoint handle redirection</w:t>
+      </w:r>
+    </w:p>
+    <w:p>
+      <w:pPr>
+        <w:rPr>
+          <w:sz w:val="20"/>
+          <w:szCs w:val="20"/>
+        </w:rPr>
+      </w:pPr>
+      <w:r>
+        <w:rPr>
+          <w:sz w:val="20"/>
+          <w:szCs w:val="20"/>
+        </w:rPr>
+        <w:t xml:space="preserve">[skip] </w:t>
+      </w:r>
+      <w:r>
+        <w:rPr>
+          <w:sz w:val="20"/>
+          <w:szCs w:val="20"/>
+        </w:rPr>
+        <w:t>/chatrooms</w:t>
+      </w:r>
+    </w:p>
+    <w:p>
+      <w:pPr>
+        <w:pStyle w:val="ListParagraph"/>
+        <w:numPr>
+          <w:ilvl w:val="0"/>
+          <w:numId w:val="1"/>
+        </w:numPr>
+        <w:rPr>
+          <w:sz w:val="20"/>
+          <w:szCs w:val="20"/>
+        </w:rPr>
+      </w:pPr>
+      <w:r>
+        <w:rPr>
+          <w:sz w:val="20"/>
+          <w:szCs w:val="20"/>
+        </w:rPr>
+        <w:t xml:space="preserve">Endpoint simply calls </w:t>
       </w:r>
       <w:proofErr w:type="spellStart"/>
       <w:proofErr w:type="gramStart"/>
@@ -19828,7 +19996,7 @@
           <w:sz w:val="20"/>
           <w:szCs w:val="20"/>
         </w:rPr>
-        <w:t>processAuthTestNoSessionId</w:t>
+        <w:t>getAllChatRooms</w:t>
       </w:r>
       <w:proofErr w:type="spellEnd"/>
       <w:r>
@@ -19844,191 +20012,7 @@
           <w:sz w:val="20"/>
           <w:szCs w:val="20"/>
         </w:rPr>
-        <w:t>)</w:t>
-      </w:r>
-    </w:p>
-    <w:p>
-      <w:pPr>
-        <w:rPr>
-          <w:sz w:val="20"/>
-          <w:szCs w:val="20"/>
-        </w:rPr>
-      </w:pPr>
-      <w:r>
-        <w:rPr>
-          <w:sz w:val="20"/>
-          <w:szCs w:val="20"/>
-        </w:rPr>
-        <w:t xml:space="preserve">[skip] </w:t>
-      </w:r>
-      <w:r>
-        <w:rPr>
-          <w:sz w:val="20"/>
-          <w:szCs w:val="20"/>
-        </w:rPr>
-        <w:t>/</w:t>
-      </w:r>
-    </w:p>
-    <w:p>
-      <w:pPr>
-        <w:pStyle w:val="ListParagraph"/>
-        <w:numPr>
-          <w:ilvl w:val="0"/>
-          <w:numId w:val="1"/>
-        </w:numPr>
-        <w:rPr>
-          <w:sz w:val="20"/>
-          <w:szCs w:val="20"/>
-        </w:rPr>
-      </w:pPr>
-      <w:r>
-        <w:rPr>
-          <w:sz w:val="20"/>
-          <w:szCs w:val="20"/>
-        </w:rPr>
-        <w:t>Endpoint handle redirection</w:t>
-      </w:r>
-    </w:p>
-    <w:p>
-      <w:pPr>
-        <w:rPr>
-          <w:sz w:val="20"/>
-          <w:szCs w:val="20"/>
-        </w:rPr>
-      </w:pPr>
-      <w:r>
-        <w:rPr>
-          <w:sz w:val="20"/>
-          <w:szCs w:val="20"/>
-        </w:rPr>
-        <w:t xml:space="preserve">[skip] </w:t>
-      </w:r>
-      <w:r>
-        <w:rPr>
-          <w:sz w:val="20"/>
-          <w:szCs w:val="20"/>
-        </w:rPr>
-        <w:t>/home</w:t>
-      </w:r>
-    </w:p>
-    <w:p>
-      <w:pPr>
-        <w:pStyle w:val="ListParagraph"/>
-        <w:numPr>
-          <w:ilvl w:val="0"/>
-          <w:numId w:val="1"/>
-        </w:numPr>
-        <w:rPr>
-          <w:sz w:val="20"/>
-          <w:szCs w:val="20"/>
-        </w:rPr>
-      </w:pPr>
-      <w:r>
-        <w:rPr>
-          <w:sz w:val="20"/>
-          <w:szCs w:val="20"/>
-        </w:rPr>
-        <w:t>Endpoint handle redirection</w:t>
-      </w:r>
-    </w:p>
-    <w:p>
-      <w:pPr>
-        <w:rPr>
-          <w:sz w:val="20"/>
-          <w:szCs w:val="20"/>
-        </w:rPr>
-      </w:pPr>
-      <w:r>
-        <w:rPr>
-          <w:sz w:val="20"/>
-          <w:szCs w:val="20"/>
-        </w:rPr>
-        <w:t xml:space="preserve">[skip] </w:t>
-      </w:r>
-      <w:r>
-        <w:rPr>
-          <w:sz w:val="20"/>
-          <w:szCs w:val="20"/>
-        </w:rPr>
-        <w:t>/lobby</w:t>
-      </w:r>
-    </w:p>
-    <w:p>
-      <w:pPr>
-        <w:pStyle w:val="ListParagraph"/>
-        <w:numPr>
-          <w:ilvl w:val="0"/>
-          <w:numId w:val="1"/>
-        </w:numPr>
-        <w:rPr>
-          <w:sz w:val="20"/>
-          <w:szCs w:val="20"/>
-        </w:rPr>
-      </w:pPr>
-      <w:r>
-        <w:rPr>
-          <w:sz w:val="20"/>
-          <w:szCs w:val="20"/>
-        </w:rPr>
-        <w:t>Endpoint handle redirection</w:t>
-      </w:r>
-    </w:p>
-    <w:p>
-      <w:pPr>
-        <w:rPr>
-          <w:sz w:val="20"/>
-          <w:szCs w:val="20"/>
-        </w:rPr>
-      </w:pPr>
-      <w:r>
-        <w:rPr>
-          <w:sz w:val="20"/>
-          <w:szCs w:val="20"/>
-        </w:rPr>
-        <w:t xml:space="preserve">[skip] </w:t>
-      </w:r>
-      <w:r>
-        <w:rPr>
-          <w:sz w:val="20"/>
-          <w:szCs w:val="20"/>
-        </w:rPr>
-        <w:t>/chatrooms</w:t>
-      </w:r>
-    </w:p>
-    <w:p>
-      <w:pPr>
-        <w:pStyle w:val="ListParagraph"/>
-        <w:numPr>
-          <w:ilvl w:val="0"/>
-          <w:numId w:val="1"/>
-        </w:numPr>
-        <w:rPr>
-          <w:sz w:val="20"/>
-          <w:szCs w:val="20"/>
-        </w:rPr>
-      </w:pPr>
-      <w:r>
-        <w:rPr>
-          <w:sz w:val="20"/>
-          <w:szCs w:val="20"/>
-        </w:rPr>
-        <w:t xml:space="preserve">Endpoint simply calls </w:t>
-      </w:r>
-      <w:proofErr w:type="spellStart"/>
-      <w:r>
-        <w:rPr>
-          <w:sz w:val="20"/>
-          <w:szCs w:val="20"/>
-        </w:rPr>
-        <w:t>getAllChatRooms</w:t>
-      </w:r>
-      <w:proofErr w:type="spellEnd"/>
-      <w:r>
-        <w:rPr>
-          <w:sz w:val="20"/>
-          <w:szCs w:val="20"/>
-        </w:rPr>
-        <w:t>() that is equivalence partition tested.</w:t>
+        <w:t>) that is equivalence partition tested.</w:t>
       </w:r>
     </w:p>
     <w:p>
@@ -21039,6 +21023,214 @@
           <w:szCs w:val="20"/>
         </w:rPr>
         <w:t>InvalidLeaveRoomTest</w:t>
+      </w:r>
+      <w:proofErr w:type="spellEnd"/>
+      <w:r>
+        <w:rPr>
+          <w:sz w:val="20"/>
+          <w:szCs w:val="20"/>
+        </w:rPr>
+        <w:t>(</w:t>
+      </w:r>
+      <w:proofErr w:type="gramEnd"/>
+      <w:r>
+        <w:rPr>
+          <w:sz w:val="20"/>
+          <w:szCs w:val="20"/>
+        </w:rPr>
+        <w:t>)</w:t>
+      </w:r>
+    </w:p>
+    <w:p>
+      <w:pPr>
+        <w:rPr>
+          <w:sz w:val="20"/>
+          <w:szCs w:val="20"/>
+        </w:rPr>
+      </w:pPr>
+    </w:p>
+    <w:p>
+      <w:pPr>
+        <w:rPr>
+          <w:b/>
+          <w:bCs/>
+          <w:sz w:val="20"/>
+          <w:szCs w:val="20"/>
+          <w:u w:val="single"/>
+        </w:rPr>
+      </w:pPr>
+      <w:r>
+        <w:rPr>
+          <w:b/>
+          <w:bCs/>
+          <w:sz w:val="20"/>
+          <w:szCs w:val="20"/>
+          <w:u w:val="single"/>
+        </w:rPr>
+        <w:t>Thread</w:t>
+      </w:r>
+      <w:r>
+        <w:rPr>
+          <w:b/>
+          <w:bCs/>
+          <w:sz w:val="20"/>
+          <w:szCs w:val="20"/>
+          <w:u w:val="single"/>
+        </w:rPr>
+        <w:t>.java</w:t>
+      </w:r>
+    </w:p>
+    <w:p>
+      <w:pPr>
+        <w:rPr>
+          <w:sz w:val="20"/>
+          <w:szCs w:val="20"/>
+        </w:rPr>
+      </w:pPr>
+      <w:proofErr w:type="gramStart"/>
+      <w:r>
+        <w:rPr>
+          <w:sz w:val="20"/>
+          <w:szCs w:val="20"/>
+        </w:rPr>
+        <w:t>Run(</w:t>
+      </w:r>
+      <w:proofErr w:type="gramEnd"/>
+      <w:r>
+        <w:rPr>
+          <w:sz w:val="20"/>
+          <w:szCs w:val="20"/>
+        </w:rPr>
+        <w:t>)</w:t>
+      </w:r>
+    </w:p>
+    <w:p>
+      <w:pPr>
+        <w:rPr>
+          <w:sz w:val="20"/>
+          <w:szCs w:val="20"/>
+        </w:rPr>
+      </w:pPr>
+      <w:r>
+        <w:rPr>
+          <w:sz w:val="20"/>
+          <w:szCs w:val="20"/>
+        </w:rPr>
+        <w:t>Equivalence classes:</w:t>
+      </w:r>
+    </w:p>
+    <w:p>
+      <w:pPr>
+        <w:pStyle w:val="ListParagraph"/>
+        <w:numPr>
+          <w:ilvl w:val="0"/>
+          <w:numId w:val="46"/>
+        </w:numPr>
+        <w:rPr>
+          <w:sz w:val="20"/>
+          <w:szCs w:val="20"/>
+        </w:rPr>
+      </w:pPr>
+      <w:r>
+        <w:rPr>
+          <w:sz w:val="20"/>
+          <w:szCs w:val="20"/>
+        </w:rPr>
+        <w:t>Not null database</w:t>
+      </w:r>
+    </w:p>
+    <w:p>
+      <w:pPr>
+        <w:pStyle w:val="ListParagraph"/>
+        <w:numPr>
+          <w:ilvl w:val="0"/>
+          <w:numId w:val="46"/>
+        </w:numPr>
+        <w:rPr>
+          <w:sz w:val="20"/>
+          <w:szCs w:val="20"/>
+        </w:rPr>
+      </w:pPr>
+      <w:r>
+        <w:rPr>
+          <w:sz w:val="20"/>
+          <w:szCs w:val="20"/>
+        </w:rPr>
+        <w:t>Null database</w:t>
+      </w:r>
+    </w:p>
+    <w:p>
+      <w:pPr>
+        <w:pStyle w:val="ListParagraph"/>
+        <w:numPr>
+          <w:ilvl w:val="0"/>
+          <w:numId w:val="1"/>
+        </w:numPr>
+        <w:rPr>
+          <w:sz w:val="20"/>
+          <w:szCs w:val="20"/>
+        </w:rPr>
+      </w:pPr>
+      <w:r>
+        <w:rPr>
+          <w:sz w:val="20"/>
+          <w:szCs w:val="20"/>
+        </w:rPr>
+        <w:t xml:space="preserve">[Valid][1] </w:t>
+      </w:r>
+      <w:proofErr w:type="spellStart"/>
+      <w:proofErr w:type="gramStart"/>
+      <w:r>
+        <w:rPr>
+          <w:sz w:val="20"/>
+          <w:szCs w:val="20"/>
+        </w:rPr>
+        <w:t>runTestOK</w:t>
+      </w:r>
+      <w:proofErr w:type="spellEnd"/>
+      <w:r>
+        <w:rPr>
+          <w:sz w:val="20"/>
+          <w:szCs w:val="20"/>
+        </w:rPr>
+        <w:t>(</w:t>
+      </w:r>
+      <w:proofErr w:type="gramEnd"/>
+      <w:r>
+        <w:rPr>
+          <w:sz w:val="20"/>
+          <w:szCs w:val="20"/>
+        </w:rPr>
+        <w:t>)</w:t>
+      </w:r>
+    </w:p>
+    <w:p>
+      <w:pPr>
+        <w:pStyle w:val="ListParagraph"/>
+        <w:numPr>
+          <w:ilvl w:val="0"/>
+          <w:numId w:val="1"/>
+        </w:numPr>
+        <w:rPr>
+          <w:sz w:val="20"/>
+          <w:szCs w:val="20"/>
+        </w:rPr>
+      </w:pPr>
+      <w:r>
+        <w:rPr>
+          <w:sz w:val="20"/>
+          <w:szCs w:val="20"/>
+        </w:rPr>
+        <w:t xml:space="preserve">[Invalid][2] </w:t>
+      </w:r>
+      <w:proofErr w:type="spellStart"/>
+      <w:proofErr w:type="gramStart"/>
+      <w:r>
+        <w:rPr>
+          <w:sz w:val="20"/>
+          <w:szCs w:val="20"/>
+        </w:rPr>
+        <w:t>runTestNullDb</w:t>
       </w:r>
       <w:proofErr w:type="spellEnd"/>
       <w:r>
@@ -23585,6 +23777,95 @@
     </w:lvl>
   </w:abstractNum>
   <w:abstractNum w:abstractNumId="28" w15:restartNumberingAfterBreak="0">
+    <w:nsid w:val="3FE501DF"/>
+    <w:multiLevelType w:val="hybridMultilevel"/>
+    <w:tmpl w:val="8D6620F6"/>
+    <w:lvl w:ilvl="0" w:tplc="04090011">
+      <w:start w:val="1"/>
+      <w:numFmt w:val="decimal"/>
+      <w:lvlText w:val="%1)"/>
+      <w:lvlJc w:val="left"/>
+      <w:pPr>
+        <w:ind w:left="720" w:hanging="360"/>
+      </w:pPr>
+      <w:rPr>
+        <w:rFonts w:hint="default"/>
+      </w:rPr>
+    </w:lvl>
+    <w:lvl w:ilvl="1" w:tplc="04090019" w:tentative="1">
+      <w:start w:val="1"/>
+      <w:numFmt w:val="lowerLetter"/>
+      <w:lvlText w:val="%2."/>
+      <w:lvlJc w:val="left"/>
+      <w:pPr>
+        <w:ind w:left="1440" w:hanging="360"/>
+      </w:pPr>
+    </w:lvl>
+    <w:lvl w:ilvl="2" w:tplc="0409001B" w:tentative="1">
+      <w:start w:val="1"/>
+      <w:numFmt w:val="lowerRoman"/>
+      <w:lvlText w:val="%3."/>
+      <w:lvlJc w:val="right"/>
+      <w:pPr>
+        <w:ind w:left="2160" w:hanging="180"/>
+      </w:pPr>
+    </w:lvl>
+    <w:lvl w:ilvl="3" w:tplc="0409000F" w:tentative="1">
+      <w:start w:val="1"/>
+      <w:numFmt w:val="decimal"/>
+      <w:lvlText w:val="%4."/>
+      <w:lvlJc w:val="left"/>
+      <w:pPr>
+        <w:ind w:left="2880" w:hanging="360"/>
+      </w:pPr>
+    </w:lvl>
+    <w:lvl w:ilvl="4" w:tplc="04090019" w:tentative="1">
+      <w:start w:val="1"/>
+      <w:numFmt w:val="lowerLetter"/>
+      <w:lvlText w:val="%5."/>
+      <w:lvlJc w:val="left"/>
+      <w:pPr>
+        <w:ind w:left="3600" w:hanging="360"/>
+      </w:pPr>
+    </w:lvl>
+    <w:lvl w:ilvl="5" w:tplc="0409001B" w:tentative="1">
+      <w:start w:val="1"/>
+      <w:numFmt w:val="lowerRoman"/>
+      <w:lvlText w:val="%6."/>
+      <w:lvlJc w:val="right"/>
+      <w:pPr>
+        <w:ind w:left="4320" w:hanging="180"/>
+      </w:pPr>
+    </w:lvl>
+    <w:lvl w:ilvl="6" w:tplc="0409000F" w:tentative="1">
+      <w:start w:val="1"/>
+      <w:numFmt w:val="decimal"/>
+      <w:lvlText w:val="%7."/>
+      <w:lvlJc w:val="left"/>
+      <w:pPr>
+        <w:ind w:left="5040" w:hanging="360"/>
+      </w:pPr>
+    </w:lvl>
+    <w:lvl w:ilvl="7" w:tplc="04090019" w:tentative="1">
+      <w:start w:val="1"/>
+      <w:numFmt w:val="lowerLetter"/>
+      <w:lvlText w:val="%8."/>
+      <w:lvlJc w:val="left"/>
+      <w:pPr>
+        <w:ind w:left="5760" w:hanging="360"/>
+      </w:pPr>
+    </w:lvl>
+    <w:lvl w:ilvl="8" w:tplc="0409001B" w:tentative="1">
+      <w:start w:val="1"/>
+      <w:numFmt w:val="lowerRoman"/>
+      <w:lvlText w:val="%9."/>
+      <w:lvlJc w:val="right"/>
+      <w:pPr>
+        <w:ind w:left="6480" w:hanging="180"/>
+      </w:pPr>
+    </w:lvl>
+  </w:abstractNum>
+  <w:abstractNum w:abstractNumId="29" w15:restartNumberingAfterBreak="0">
     <w:nsid w:val="401F33B1"/>
     <w:multiLevelType w:val="hybridMultilevel"/>
     <w:tmpl w:val="A7A04720"/>
@@ -23673,7 +23954,7 @@
       </w:pPr>
     </w:lvl>
   </w:abstractNum>
-  <w:abstractNum w:abstractNumId="29" w15:restartNumberingAfterBreak="0">
+  <w:abstractNum w:abstractNumId="30" w15:restartNumberingAfterBreak="0">
     <w:nsid w:val="426969FD"/>
     <w:multiLevelType w:val="hybridMultilevel"/>
     <w:tmpl w:val="45F2ECAA"/>
@@ -23762,7 +24043,7 @@
       </w:pPr>
     </w:lvl>
   </w:abstractNum>
-  <w:abstractNum w:abstractNumId="30" w15:restartNumberingAfterBreak="0">
+  <w:abstractNum w:abstractNumId="31" w15:restartNumberingAfterBreak="0">
     <w:nsid w:val="43CA5729"/>
     <w:multiLevelType w:val="hybridMultilevel"/>
     <w:tmpl w:val="C1CAF210"/>
@@ -23851,7 +24132,7 @@
       </w:pPr>
     </w:lvl>
   </w:abstractNum>
-  <w:abstractNum w:abstractNumId="31" w15:restartNumberingAfterBreak="0">
+  <w:abstractNum w:abstractNumId="32" w15:restartNumberingAfterBreak="0">
     <w:nsid w:val="50F50251"/>
     <w:multiLevelType w:val="hybridMultilevel"/>
     <w:tmpl w:val="AB92B368"/>
@@ -23940,7 +24221,7 @@
       </w:pPr>
     </w:lvl>
   </w:abstractNum>
-  <w:abstractNum w:abstractNumId="32" w15:restartNumberingAfterBreak="0">
+  <w:abstractNum w:abstractNumId="33" w15:restartNumberingAfterBreak="0">
     <w:nsid w:val="57B05415"/>
     <w:multiLevelType w:val="hybridMultilevel"/>
     <w:tmpl w:val="4FCCB056"/>
@@ -24029,7 +24310,7 @@
       </w:pPr>
     </w:lvl>
   </w:abstractNum>
-  <w:abstractNum w:abstractNumId="33" w15:restartNumberingAfterBreak="0">
+  <w:abstractNum w:abstractNumId="34" w15:restartNumberingAfterBreak="0">
     <w:nsid w:val="588E7A8E"/>
     <w:multiLevelType w:val="hybridMultilevel"/>
     <w:tmpl w:val="453C68EA"/>
@@ -24118,7 +24399,7 @@
       </w:pPr>
     </w:lvl>
   </w:abstractNum>
-  <w:abstractNum w:abstractNumId="34" w15:restartNumberingAfterBreak="0">
+  <w:abstractNum w:abstractNumId="35" w15:restartNumberingAfterBreak="0">
     <w:nsid w:val="59F84188"/>
     <w:multiLevelType w:val="hybridMultilevel"/>
     <w:tmpl w:val="F94C864E"/>
@@ -24207,7 +24488,7 @@
       </w:pPr>
     </w:lvl>
   </w:abstractNum>
-  <w:abstractNum w:abstractNumId="35" w15:restartNumberingAfterBreak="0">
+  <w:abstractNum w:abstractNumId="36" w15:restartNumberingAfterBreak="0">
     <w:nsid w:val="5D123CEB"/>
     <w:multiLevelType w:val="hybridMultilevel"/>
     <w:tmpl w:val="AB92B368"/>
@@ -24296,7 +24577,7 @@
       </w:pPr>
     </w:lvl>
   </w:abstractNum>
-  <w:abstractNum w:abstractNumId="36" w15:restartNumberingAfterBreak="0">
+  <w:abstractNum w:abstractNumId="37" w15:restartNumberingAfterBreak="0">
     <w:nsid w:val="5D7B7B07"/>
     <w:multiLevelType w:val="hybridMultilevel"/>
     <w:tmpl w:val="81CA85F2"/>
@@ -24385,7 +24666,7 @@
       </w:pPr>
     </w:lvl>
   </w:abstractNum>
-  <w:abstractNum w:abstractNumId="37" w15:restartNumberingAfterBreak="0">
+  <w:abstractNum w:abstractNumId="38" w15:restartNumberingAfterBreak="0">
     <w:nsid w:val="615C6209"/>
     <w:multiLevelType w:val="hybridMultilevel"/>
     <w:tmpl w:val="70AABA20"/>
@@ -24474,7 +24755,7 @@
       </w:pPr>
     </w:lvl>
   </w:abstractNum>
-  <w:abstractNum w:abstractNumId="38" w15:restartNumberingAfterBreak="0">
+  <w:abstractNum w:abstractNumId="39" w15:restartNumberingAfterBreak="0">
     <w:nsid w:val="68DD424A"/>
     <w:multiLevelType w:val="hybridMultilevel"/>
     <w:tmpl w:val="3B1899E2"/>
@@ -24563,7 +24844,7 @@
       </w:pPr>
     </w:lvl>
   </w:abstractNum>
-  <w:abstractNum w:abstractNumId="39" w15:restartNumberingAfterBreak="0">
+  <w:abstractNum w:abstractNumId="40" w15:restartNumberingAfterBreak="0">
     <w:nsid w:val="71BF6FAB"/>
     <w:multiLevelType w:val="hybridMultilevel"/>
     <w:tmpl w:val="946A1A80"/>
@@ -24652,7 +24933,7 @@
       </w:pPr>
     </w:lvl>
   </w:abstractNum>
-  <w:abstractNum w:abstractNumId="40" w15:restartNumberingAfterBreak="0">
+  <w:abstractNum w:abstractNumId="41" w15:restartNumberingAfterBreak="0">
     <w:nsid w:val="72F040DB"/>
     <w:multiLevelType w:val="hybridMultilevel"/>
     <w:tmpl w:val="AB92B368"/>
@@ -24741,7 +25022,7 @@
       </w:pPr>
     </w:lvl>
   </w:abstractNum>
-  <w:abstractNum w:abstractNumId="41" w15:restartNumberingAfterBreak="0">
+  <w:abstractNum w:abstractNumId="42" w15:restartNumberingAfterBreak="0">
     <w:nsid w:val="73A54AA5"/>
     <w:multiLevelType w:val="hybridMultilevel"/>
     <w:tmpl w:val="3EF821B2"/>
@@ -24830,7 +25111,7 @@
       </w:pPr>
     </w:lvl>
   </w:abstractNum>
-  <w:abstractNum w:abstractNumId="42" w15:restartNumberingAfterBreak="0">
+  <w:abstractNum w:abstractNumId="43" w15:restartNumberingAfterBreak="0">
     <w:nsid w:val="74011629"/>
     <w:multiLevelType w:val="hybridMultilevel"/>
     <w:tmpl w:val="3C04E07A"/>
@@ -24919,7 +25200,7 @@
       </w:pPr>
     </w:lvl>
   </w:abstractNum>
-  <w:abstractNum w:abstractNumId="43" w15:restartNumberingAfterBreak="0">
+  <w:abstractNum w:abstractNumId="44" w15:restartNumberingAfterBreak="0">
     <w:nsid w:val="766C6221"/>
     <w:multiLevelType w:val="hybridMultilevel"/>
     <w:tmpl w:val="AB92B368"/>
@@ -25008,7 +25289,7 @@
       </w:pPr>
     </w:lvl>
   </w:abstractNum>
-  <w:abstractNum w:abstractNumId="44" w15:restartNumberingAfterBreak="0">
+  <w:abstractNum w:abstractNumId="45" w15:restartNumberingAfterBreak="0">
     <w:nsid w:val="7B15180E"/>
     <w:multiLevelType w:val="hybridMultilevel"/>
     <w:tmpl w:val="56CC4F66"/>
@@ -25101,13 +25382,13 @@
     <w:abstractNumId w:val="14"/>
   </w:num>
   <w:num w:numId="2">
-    <w:abstractNumId w:val="33"/>
+    <w:abstractNumId w:val="34"/>
   </w:num>
   <w:num w:numId="3">
-    <w:abstractNumId w:val="37"/>
+    <w:abstractNumId w:val="38"/>
   </w:num>
   <w:num w:numId="4">
-    <w:abstractNumId w:val="41"/>
+    <w:abstractNumId w:val="42"/>
   </w:num>
   <w:num w:numId="5">
     <w:abstractNumId w:val="19"/>
@@ -25122,13 +25403,13 @@
     <w:abstractNumId w:val="8"/>
   </w:num>
   <w:num w:numId="9">
-    <w:abstractNumId w:val="39"/>
+    <w:abstractNumId w:val="40"/>
   </w:num>
   <w:num w:numId="10">
     <w:abstractNumId w:val="17"/>
   </w:num>
   <w:num w:numId="11">
-    <w:abstractNumId w:val="43"/>
+    <w:abstractNumId w:val="44"/>
   </w:num>
   <w:num w:numId="12">
     <w:abstractNumId w:val="10"/>
@@ -25143,7 +25424,7 @@
     <w:abstractNumId w:val="24"/>
   </w:num>
   <w:num w:numId="16">
-    <w:abstractNumId w:val="40"/>
+    <w:abstractNumId w:val="41"/>
   </w:num>
   <w:num w:numId="17">
     <w:abstractNumId w:val="6"/>
@@ -25158,13 +25439,13 @@
     <w:abstractNumId w:val="13"/>
   </w:num>
   <w:num w:numId="21">
-    <w:abstractNumId w:val="35"/>
+    <w:abstractNumId w:val="36"/>
   </w:num>
   <w:num w:numId="22">
     <w:abstractNumId w:val="5"/>
   </w:num>
   <w:num w:numId="23">
-    <w:abstractNumId w:val="31"/>
+    <w:abstractNumId w:val="32"/>
   </w:num>
   <w:num w:numId="24">
     <w:abstractNumId w:val="3"/>
@@ -25173,22 +25454,22 @@
     <w:abstractNumId w:val="21"/>
   </w:num>
   <w:num w:numId="26">
-    <w:abstractNumId w:val="34"/>
+    <w:abstractNumId w:val="35"/>
   </w:num>
   <w:num w:numId="27">
     <w:abstractNumId w:val="2"/>
   </w:num>
   <w:num w:numId="28">
-    <w:abstractNumId w:val="38"/>
+    <w:abstractNumId w:val="39"/>
   </w:num>
   <w:num w:numId="29">
-    <w:abstractNumId w:val="36"/>
+    <w:abstractNumId w:val="37"/>
   </w:num>
   <w:num w:numId="30">
     <w:abstractNumId w:val="20"/>
   </w:num>
   <w:num w:numId="31">
-    <w:abstractNumId w:val="29"/>
+    <w:abstractNumId w:val="30"/>
   </w:num>
   <w:num w:numId="32">
     <w:abstractNumId w:val="23"/>
@@ -25206,7 +25487,7 @@
     <w:abstractNumId w:val="9"/>
   </w:num>
   <w:num w:numId="37">
-    <w:abstractNumId w:val="32"/>
+    <w:abstractNumId w:val="33"/>
   </w:num>
   <w:num w:numId="38">
     <w:abstractNumId w:val="27"/>
@@ -25221,18 +25502,21 @@
     <w:abstractNumId w:val="4"/>
   </w:num>
   <w:num w:numId="42">
-    <w:abstractNumId w:val="44"/>
+    <w:abstractNumId w:val="45"/>
   </w:num>
   <w:num w:numId="43">
-    <w:abstractNumId w:val="30"/>
+    <w:abstractNumId w:val="31"/>
   </w:num>
   <w:num w:numId="44">
+    <w:abstractNumId w:val="29"/>
+  </w:num>
+  <w:num w:numId="45">
+    <w:abstractNumId w:val="43"/>
+  </w:num>
+  <w:num w:numId="46">
     <w:abstractNumId w:val="28"/>
   </w:num>
-  <w:num w:numId="45">
-    <w:abstractNumId w:val="42"/>
-  </w:num>
-  <w:numIdMacAtCleanup w:val="45"/>
+  <w:numIdMacAtCleanup w:val="46"/>
 </w:numbering>
 </file>
 

</xml_diff>